<commit_message>
Handbook and player positioned in the center
</commit_message>
<xml_diff>
--- a/docs/Felhasználó kézikönyv.docx
+++ b/docs/Felhasználó kézikönyv.docx
@@ -58,7 +58,2399 @@
     </w:p>
     <w:p>
       <w:pPr>
-        <w:rPr>
+        <w:jc w:val="both"/>
+        <w:rPr>
+          <w:sz w:val="32"/>
+          <w:szCs w:val="32"/>
+          <w:lang w:val="hu-HU"/>
+        </w:rPr>
+      </w:pPr>
+      <w:r>
+        <w:rPr>
+          <w:sz w:val="32"/>
+          <w:szCs w:val="32"/>
+          <w:lang w:val="hu-HU"/>
+        </w:rPr>
+        <w:t>Főmenü használata:</w:t>
+      </w:r>
+    </w:p>
+    <w:p>
+      <w:pPr>
+        <w:jc w:val="both"/>
+        <w:rPr>
+          <w:sz w:val="28"/>
+          <w:szCs w:val="28"/>
+          <w:lang w:val="hu-HU"/>
+        </w:rPr>
+      </w:pPr>
+      <w:r>
+        <w:rPr>
+          <w:sz w:val="28"/>
+          <w:szCs w:val="28"/>
+          <w:lang w:val="hu-HU"/>
+        </w:rPr>
+        <w:t>A programot futtatva először az alábbi főmenüvel találjuk szembe magunkat.</w:t>
+      </w:r>
+    </w:p>
+    <w:p>
+      <w:pPr>
+        <w:jc w:val="both"/>
+        <w:rPr>
+          <w:sz w:val="28"/>
+          <w:szCs w:val="28"/>
+          <w:lang w:val="hu-HU"/>
+        </w:rPr>
+      </w:pPr>
+      <w:r>
+        <w:rPr>
+          <w:noProof/>
+        </w:rPr>
+        <mc:AlternateContent>
+          <mc:Choice Requires="wps">
+            <w:drawing>
+              <wp:anchor distT="0" distB="0" distL="114300" distR="114300" simplePos="0" relativeHeight="251660288" behindDoc="0" locked="0" layoutInCell="1" allowOverlap="1" wp14:anchorId="6FB58C29" wp14:editId="601FF88A">
+                <wp:simplePos x="0" y="0"/>
+                <wp:positionH relativeFrom="column">
+                  <wp:posOffset>3790950</wp:posOffset>
+                </wp:positionH>
+                <wp:positionV relativeFrom="paragraph">
+                  <wp:posOffset>1750060</wp:posOffset>
+                </wp:positionV>
+                <wp:extent cx="2148840" cy="635"/>
+                <wp:effectExtent l="0" t="0" r="0" b="0"/>
+                <wp:wrapThrough wrapText="bothSides">
+                  <wp:wrapPolygon edited="0">
+                    <wp:start x="0" y="0"/>
+                    <wp:lineTo x="0" y="21600"/>
+                    <wp:lineTo x="21600" y="21600"/>
+                    <wp:lineTo x="21600" y="0"/>
+                  </wp:wrapPolygon>
+                </wp:wrapThrough>
+                <wp:docPr id="376848466" name="Text Box 1"/>
+                <wp:cNvGraphicFramePr/>
+                <a:graphic xmlns:a="http://schemas.openxmlformats.org/drawingml/2006/main">
+                  <a:graphicData uri="http://schemas.microsoft.com/office/word/2010/wordprocessingShape">
+                    <wps:wsp>
+                      <wps:cNvSpPr txBox="1"/>
+                      <wps:spPr>
+                        <a:xfrm>
+                          <a:off x="0" y="0"/>
+                          <a:ext cx="2148840" cy="635"/>
+                        </a:xfrm>
+                        <a:prstGeom prst="rect">
+                          <a:avLst/>
+                        </a:prstGeom>
+                        <a:solidFill>
+                          <a:prstClr val="white"/>
+                        </a:solidFill>
+                        <a:ln>
+                          <a:noFill/>
+                        </a:ln>
+                      </wps:spPr>
+                      <wps:txbx>
+                        <w:txbxContent>
+                          <w:p>
+                            <w:pPr>
+                              <w:pStyle w:val="Caption"/>
+                              <w:rPr>
+                                <w:sz w:val="28"/>
+                                <w:szCs w:val="28"/>
+                              </w:rPr>
+                            </w:pPr>
+                            <w:r>
+                              <w:rPr>
+                                <w:sz w:val="28"/>
+                                <w:szCs w:val="28"/>
+                              </w:rPr>
+                              <w:t>Főmenü</w:t>
+                            </w:r>
+                          </w:p>
+                        </w:txbxContent>
+                      </wps:txbx>
+                      <wps:bodyPr rot="0" spcFirstLastPara="0" vertOverflow="overflow" horzOverflow="overflow" vert="horz" wrap="square" lIns="0" tIns="0" rIns="0" bIns="0" numCol="1" spcCol="0" rtlCol="0" fromWordArt="0" anchor="t" anchorCtr="0" forceAA="0" compatLnSpc="1">
+                        <a:prstTxWarp prst="textNoShape">
+                          <a:avLst/>
+                        </a:prstTxWarp>
+                        <a:spAutoFit/>
+                      </wps:bodyPr>
+                    </wps:wsp>
+                  </a:graphicData>
+                </a:graphic>
+              </wp:anchor>
+            </w:drawing>
+          </mc:Choice>
+          <mc:Fallback>
+            <w:pict>
+              <v:shapetype w14:anchorId="6FB58C29" id="_x0000_t202" coordsize="21600,21600" o:spt="202" path="m,l,21600r21600,l21600,xe">
+                <v:stroke joinstyle="miter"/>
+                <v:path gradientshapeok="t" o:connecttype="rect"/>
+              </v:shapetype>
+              <v:shape id="Text Box 1" o:spid="_x0000_s1026" type="#_x0000_t202" style="position:absolute;left:0;text-align:left;margin-left:298.5pt;margin-top:137.8pt;width:169.2pt;height:.05pt;z-index:251660288;visibility:visible;mso-wrap-style:square;mso-wrap-distance-left:9pt;mso-wrap-distance-top:0;mso-wrap-distance-right:9pt;mso-wrap-distance-bottom:0;mso-position-horizontal:absolute;mso-position-horizontal-relative:text;mso-position-vertical:absolute;mso-position-vertical-relative:text;v-text-anchor:top" o:gfxdata="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" stroked="f">
+                <v:textbox style="mso-fit-shape-to-text:t" inset="0,0,0,0">
+                  <w:txbxContent>
+                    <w:p>
+                      <w:pPr>
+                        <w:pStyle w:val="Caption"/>
+                        <w:rPr>
+                          <w:sz w:val="28"/>
+                          <w:szCs w:val="28"/>
+                        </w:rPr>
+                      </w:pPr>
+                      <w:r>
+                        <w:rPr>
+                          <w:sz w:val="28"/>
+                          <w:szCs w:val="28"/>
+                        </w:rPr>
+                        <w:t>Főmenü</w:t>
+                      </w:r>
+                    </w:p>
+                  </w:txbxContent>
+                </v:textbox>
+                <w10:wrap type="through"/>
+              </v:shape>
+            </w:pict>
+          </mc:Fallback>
+        </mc:AlternateContent>
+      </w:r>
+      <w:r>
+        <w:rPr>
+          <w:sz w:val="28"/>
+          <w:szCs w:val="28"/>
+          <w:lang w:val="hu-HU"/>
+        </w:rPr>
+        <w:drawing>
+          <wp:anchor distT="0" distB="0" distL="114300" distR="114300" simplePos="0" relativeHeight="251658240" behindDoc="0" locked="0" layoutInCell="1" allowOverlap="1" wp14:anchorId="68A9588C" wp14:editId="59F2D938">
+            <wp:simplePos x="0" y="0"/>
+            <wp:positionH relativeFrom="margin">
+              <wp:align>right</wp:align>
+            </wp:positionH>
+            <wp:positionV relativeFrom="paragraph">
+              <wp:posOffset>9102</wp:posOffset>
+            </wp:positionV>
+            <wp:extent cx="2148840" cy="1684020"/>
+            <wp:effectExtent l="0" t="0" r="3810" b="0"/>
+            <wp:wrapThrough wrapText="bothSides">
+              <wp:wrapPolygon edited="0">
+                <wp:start x="0" y="0"/>
+                <wp:lineTo x="0" y="21258"/>
+                <wp:lineTo x="21447" y="21258"/>
+                <wp:lineTo x="21447" y="0"/>
+                <wp:lineTo x="0" y="0"/>
+              </wp:wrapPolygon>
+            </wp:wrapThrough>
+            <wp:docPr id="1017966974" name="Picture 1"/>
+            <wp:cNvGraphicFramePr>
+              <a:graphicFrameLocks xmlns:a="http://schemas.openxmlformats.org/drawingml/2006/main" noChangeAspect="1"/>
+            </wp:cNvGraphicFramePr>
+            <a:graphic xmlns:a="http://schemas.openxmlformats.org/drawingml/2006/main">
+              <a:graphicData uri="http://schemas.openxmlformats.org/drawingml/2006/picture">
+                <pic:pic xmlns:pic="http://schemas.openxmlformats.org/drawingml/2006/picture">
+                  <pic:nvPicPr>
+                    <pic:cNvPr id="1017966974" name=""/>
+                    <pic:cNvPicPr/>
+                  </pic:nvPicPr>
+                  <pic:blipFill>
+                    <a:blip r:embed="rId5"/>
+                    <a:stretch>
+                      <a:fillRect/>
+                    </a:stretch>
+                  </pic:blipFill>
+                  <pic:spPr>
+                    <a:xfrm>
+                      <a:off x="0" y="0"/>
+                      <a:ext cx="2148840" cy="1684020"/>
+                    </a:xfrm>
+                    <a:prstGeom prst="rect">
+                      <a:avLst/>
+                    </a:prstGeom>
+                  </pic:spPr>
+                </pic:pic>
+              </a:graphicData>
+            </a:graphic>
+          </wp:anchor>
+        </w:drawing>
+      </w:r>
+      <w:r>
+        <w:rPr>
+          <w:sz w:val="28"/>
+          <w:szCs w:val="28"/>
+          <w:lang w:val="hu-HU"/>
+        </w:rPr>
+        <w:t>Amennyiben egy teljesen új világot szeretnénk generálni, a Start New Game gombra kattintva tehetjük ezt meg. Az alatta lévő szövegdobozt amennyiben üresen hagyjuk, egy véletlen seed alapján generált pályát kapunk, ha szeretnénk mi magunk is beírhatunk egy seedet. Ugyanaz a seed garantáltan mindig ugyanazt a pályát fogja generálni.</w:t>
+      </w:r>
+    </w:p>
+    <w:p>
+      <w:pPr>
+        <w:jc w:val="both"/>
+        <w:rPr>
+          <w:sz w:val="28"/>
+          <w:szCs w:val="28"/>
+          <w:lang w:val="hu-HU"/>
+        </w:rPr>
+      </w:pPr>
+      <w:r>
+        <w:rPr>
+          <w:noProof/>
+        </w:rPr>
+        <mc:AlternateContent>
+          <mc:Choice Requires="wps">
+            <w:drawing>
+              <wp:anchor distT="0" distB="0" distL="114300" distR="114300" simplePos="0" relativeHeight="251663360" behindDoc="0" locked="0" layoutInCell="1" allowOverlap="1" wp14:anchorId="6FBF8880" wp14:editId="2F56FCE1">
+                <wp:simplePos x="0" y="0"/>
+                <wp:positionH relativeFrom="column">
+                  <wp:posOffset>2032000</wp:posOffset>
+                </wp:positionH>
+                <wp:positionV relativeFrom="paragraph">
+                  <wp:posOffset>3650615</wp:posOffset>
+                </wp:positionV>
+                <wp:extent cx="3911600" cy="635"/>
+                <wp:effectExtent l="0" t="0" r="0" b="0"/>
+                <wp:wrapThrough wrapText="bothSides">
+                  <wp:wrapPolygon edited="0">
+                    <wp:start x="0" y="0"/>
+                    <wp:lineTo x="0" y="21600"/>
+                    <wp:lineTo x="21600" y="21600"/>
+                    <wp:lineTo x="21600" y="0"/>
+                  </wp:wrapPolygon>
+                </wp:wrapThrough>
+                <wp:docPr id="1904436901" name="Text Box 1"/>
+                <wp:cNvGraphicFramePr/>
+                <a:graphic xmlns:a="http://schemas.openxmlformats.org/drawingml/2006/main">
+                  <a:graphicData uri="http://schemas.microsoft.com/office/word/2010/wordprocessingShape">
+                    <wps:wsp>
+                      <wps:cNvSpPr txBox="1"/>
+                      <wps:spPr>
+                        <a:xfrm>
+                          <a:off x="0" y="0"/>
+                          <a:ext cx="3911600" cy="635"/>
+                        </a:xfrm>
+                        <a:prstGeom prst="rect">
+                          <a:avLst/>
+                        </a:prstGeom>
+                        <a:solidFill>
+                          <a:prstClr val="white"/>
+                        </a:solidFill>
+                        <a:ln>
+                          <a:noFill/>
+                        </a:ln>
+                      </wps:spPr>
+                      <wps:txbx>
+                        <w:txbxContent>
+                          <w:p>
+                            <w:pPr>
+                              <w:pStyle w:val="Caption"/>
+                              <w:rPr>
+                                <w:sz w:val="28"/>
+                                <w:szCs w:val="28"/>
+                              </w:rPr>
+                            </w:pPr>
+                            <w:r>
+                              <w:rPr>
+                                <w:sz w:val="28"/>
+                                <w:szCs w:val="28"/>
+                              </w:rPr>
+                              <w:t>Nem létező fájlt próbáltunk meg betölteni</w:t>
+                            </w:r>
+                          </w:p>
+                        </w:txbxContent>
+                      </wps:txbx>
+                      <wps:bodyPr rot="0" spcFirstLastPara="0" vertOverflow="overflow" horzOverflow="overflow" vert="horz" wrap="square" lIns="0" tIns="0" rIns="0" bIns="0" numCol="1" spcCol="0" rtlCol="0" fromWordArt="0" anchor="t" anchorCtr="0" forceAA="0" compatLnSpc="1">
+                        <a:prstTxWarp prst="textNoShape">
+                          <a:avLst/>
+                        </a:prstTxWarp>
+                        <a:spAutoFit/>
+                      </wps:bodyPr>
+                    </wps:wsp>
+                  </a:graphicData>
+                </a:graphic>
+              </wp:anchor>
+            </w:drawing>
+          </mc:Choice>
+          <mc:Fallback>
+            <w:pict>
+              <v:shape w14:anchorId="6FBF8880" id="_x0000_s1027" type="#_x0000_t202" style="position:absolute;left:0;text-align:left;margin-left:160pt;margin-top:287.45pt;width:308pt;height:.05pt;z-index:251663360;visibility:visible;mso-wrap-style:square;mso-wrap-distance-left:9pt;mso-wrap-distance-top:0;mso-wrap-distance-right:9pt;mso-wrap-distance-bottom:0;mso-position-horizontal:absolute;mso-position-horizontal-relative:text;mso-position-vertical:absolute;mso-position-vertical-relative:text;v-text-anchor:top" o:gfxdata="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" stroked="f">
+                <v:textbox style="mso-fit-shape-to-text:t" inset="0,0,0,0">
+                  <w:txbxContent>
+                    <w:p>
+                      <w:pPr>
+                        <w:pStyle w:val="Caption"/>
+                        <w:rPr>
+                          <w:sz w:val="28"/>
+                          <w:szCs w:val="28"/>
+                        </w:rPr>
+                      </w:pPr>
+                      <w:r>
+                        <w:rPr>
+                          <w:sz w:val="28"/>
+                          <w:szCs w:val="28"/>
+                        </w:rPr>
+                        <w:t>Nem létező fájlt próbáltunk meg betölteni</w:t>
+                      </w:r>
+                    </w:p>
+                  </w:txbxContent>
+                </v:textbox>
+                <w10:wrap type="through"/>
+              </v:shape>
+            </w:pict>
+          </mc:Fallback>
+        </mc:AlternateContent>
+      </w:r>
+      <w:r>
+        <w:rPr>
+          <w:sz w:val="28"/>
+          <w:szCs w:val="28"/>
+          <w:lang w:val="hu-HU"/>
+        </w:rPr>
+        <w:drawing>
+          <wp:anchor distT="0" distB="0" distL="114300" distR="114300" simplePos="0" relativeHeight="251661312" behindDoc="0" locked="0" layoutInCell="1" allowOverlap="1" wp14:anchorId="03A9FA24" wp14:editId="58672A85">
+            <wp:simplePos x="0" y="0"/>
+            <wp:positionH relativeFrom="margin">
+              <wp:align>right</wp:align>
+            </wp:positionH>
+            <wp:positionV relativeFrom="paragraph">
+              <wp:posOffset>1367578</wp:posOffset>
+            </wp:positionV>
+            <wp:extent cx="3911600" cy="2226310"/>
+            <wp:effectExtent l="0" t="0" r="0" b="2540"/>
+            <wp:wrapThrough wrapText="bothSides">
+              <wp:wrapPolygon edited="0">
+                <wp:start x="0" y="0"/>
+                <wp:lineTo x="0" y="21440"/>
+                <wp:lineTo x="21460" y="21440"/>
+                <wp:lineTo x="21460" y="0"/>
+                <wp:lineTo x="0" y="0"/>
+              </wp:wrapPolygon>
+            </wp:wrapThrough>
+            <wp:docPr id="481534487" name="Picture 1"/>
+            <wp:cNvGraphicFramePr>
+              <a:graphicFrameLocks xmlns:a="http://schemas.openxmlformats.org/drawingml/2006/main" noChangeAspect="1"/>
+            </wp:cNvGraphicFramePr>
+            <a:graphic xmlns:a="http://schemas.openxmlformats.org/drawingml/2006/main">
+              <a:graphicData uri="http://schemas.openxmlformats.org/drawingml/2006/picture">
+                <pic:pic xmlns:pic="http://schemas.openxmlformats.org/drawingml/2006/picture">
+                  <pic:nvPicPr>
+                    <pic:cNvPr id="481534487" name=""/>
+                    <pic:cNvPicPr/>
+                  </pic:nvPicPr>
+                  <pic:blipFill>
+                    <a:blip r:embed="rId6"/>
+                    <a:stretch>
+                      <a:fillRect/>
+                    </a:stretch>
+                  </pic:blipFill>
+                  <pic:spPr>
+                    <a:xfrm>
+                      <a:off x="0" y="0"/>
+                      <a:ext cx="3911600" cy="2226310"/>
+                    </a:xfrm>
+                    <a:prstGeom prst="rect">
+                      <a:avLst/>
+                    </a:prstGeom>
+                  </pic:spPr>
+                </pic:pic>
+              </a:graphicData>
+            </a:graphic>
+            <wp14:sizeRelH relativeFrom="margin">
+              <wp14:pctWidth>0</wp14:pctWidth>
+            </wp14:sizeRelH>
+            <wp14:sizeRelV relativeFrom="margin">
+              <wp14:pctHeight>0</wp14:pctHeight>
+            </wp14:sizeRelV>
+          </wp:anchor>
+        </w:drawing>
+      </w:r>
+      <w:r>
+        <w:rPr>
+          <w:sz w:val="28"/>
+          <w:szCs w:val="28"/>
+          <w:lang w:val="hu-HU"/>
+        </w:rPr>
+        <w:t>Amennyiben már van egy elmentett pályánk a játékkal egy mappában, ezt is betölthetjük a második gomb használatával. Az alatta lévő szövegdobozba kell e fájl nevét megadni.</w:t>
+      </w:r>
+      <w:r>
+        <w:rPr>
+          <w:sz w:val="28"/>
+          <w:szCs w:val="28"/>
+          <w:lang w:val="hu-HU"/>
+        </w:rPr>
+        <w:t xml:space="preserve"> Amennyiben ez a doboz üresen marad vagy nem létező vagy nem valid fájlt adunk meg</w:t>
+      </w:r>
+      <w:r>
+        <w:rPr>
+          <w:sz w:val="28"/>
+          <w:szCs w:val="28"/>
+          <w:lang w:val="hu-HU"/>
+        </w:rPr>
+        <w:t xml:space="preserve">, egy </w:t>
+      </w:r>
+      <w:r>
+        <w:rPr>
+          <w:sz w:val="28"/>
+          <w:szCs w:val="28"/>
+          <w:lang w:val="hu-HU"/>
+        </w:rPr>
+        <w:t>hibaüzenetet és egy üres pályát fogunk kapni.</w:t>
+      </w:r>
+      <w:r>
+        <w:rPr>
+          <w:sz w:val="28"/>
+          <w:szCs w:val="28"/>
+          <w:lang w:val="hu-HU"/>
+        </w:rPr>
+        <w:t xml:space="preserve"> </w:t>
+      </w:r>
+    </w:p>
+    <w:p>
+      <w:pPr>
+        <w:jc w:val="both"/>
+        <w:rPr>
+          <w:sz w:val="28"/>
+          <w:szCs w:val="28"/>
+          <w:lang w:val="hu-HU"/>
+        </w:rPr>
+      </w:pPr>
+      <w:r>
+        <w:rPr>
+          <w:sz w:val="28"/>
+          <w:szCs w:val="28"/>
+          <w:lang w:val="hu-HU"/>
+        </w:rPr>
+        <w:br w:type="page"/>
+      </w:r>
+    </w:p>
+    <w:p>
+      <w:pPr>
+        <w:jc w:val="both"/>
+        <w:rPr>
+          <w:sz w:val="32"/>
+          <w:szCs w:val="32"/>
+          <w:lang w:val="hu-HU"/>
+        </w:rPr>
+      </w:pPr>
+      <w:r>
+        <w:rPr>
+          <w:sz w:val="32"/>
+          <w:szCs w:val="32"/>
+          <w:lang w:val="hu-HU"/>
+        </w:rPr>
+        <w:lastRenderedPageBreak/>
+        <w:t>Játék használata:</w:t>
+      </w:r>
+    </w:p>
+    <w:p>
+      <w:pPr>
+        <w:jc w:val="both"/>
+        <w:rPr>
+          <w:sz w:val="28"/>
+          <w:szCs w:val="28"/>
+          <w:lang w:val="hu-HU"/>
+        </w:rPr>
+      </w:pPr>
+      <w:r>
+        <w:rPr>
+          <w:sz w:val="28"/>
+          <w:szCs w:val="28"/>
+          <w:lang w:val="hu-HU"/>
+        </w:rPr>
+        <w:drawing>
+          <wp:anchor distT="0" distB="0" distL="114300" distR="114300" simplePos="0" relativeHeight="251664384" behindDoc="0" locked="0" layoutInCell="1" allowOverlap="1" wp14:anchorId="35CCDFA0" wp14:editId="61CE3868">
+            <wp:simplePos x="0" y="0"/>
+            <wp:positionH relativeFrom="margin">
+              <wp:align>right</wp:align>
+            </wp:positionH>
+            <wp:positionV relativeFrom="paragraph">
+              <wp:posOffset>517313</wp:posOffset>
+            </wp:positionV>
+            <wp:extent cx="3980180" cy="2260600"/>
+            <wp:effectExtent l="0" t="0" r="1270" b="6350"/>
+            <wp:wrapThrough wrapText="bothSides">
+              <wp:wrapPolygon edited="0">
+                <wp:start x="0" y="0"/>
+                <wp:lineTo x="0" y="21479"/>
+                <wp:lineTo x="21504" y="21479"/>
+                <wp:lineTo x="21504" y="0"/>
+                <wp:lineTo x="0" y="0"/>
+              </wp:wrapPolygon>
+            </wp:wrapThrough>
+            <wp:docPr id="1157206985" name="Picture 1"/>
+            <wp:cNvGraphicFramePr>
+              <a:graphicFrameLocks xmlns:a="http://schemas.openxmlformats.org/drawingml/2006/main" noChangeAspect="1"/>
+            </wp:cNvGraphicFramePr>
+            <a:graphic xmlns:a="http://schemas.openxmlformats.org/drawingml/2006/main">
+              <a:graphicData uri="http://schemas.openxmlformats.org/drawingml/2006/picture">
+                <pic:pic xmlns:pic="http://schemas.openxmlformats.org/drawingml/2006/picture">
+                  <pic:nvPicPr>
+                    <pic:cNvPr id="1157206985" name=""/>
+                    <pic:cNvPicPr/>
+                  </pic:nvPicPr>
+                  <pic:blipFill>
+                    <a:blip r:embed="rId7"/>
+                    <a:stretch>
+                      <a:fillRect/>
+                    </a:stretch>
+                  </pic:blipFill>
+                  <pic:spPr>
+                    <a:xfrm>
+                      <a:off x="0" y="0"/>
+                      <a:ext cx="3980180" cy="2260600"/>
+                    </a:xfrm>
+                    <a:prstGeom prst="rect">
+                      <a:avLst/>
+                    </a:prstGeom>
+                  </pic:spPr>
+                </pic:pic>
+              </a:graphicData>
+            </a:graphic>
+            <wp14:sizeRelH relativeFrom="margin">
+              <wp14:pctWidth>0</wp14:pctWidth>
+            </wp14:sizeRelH>
+            <wp14:sizeRelV relativeFrom="margin">
+              <wp14:pctHeight>0</wp14:pctHeight>
+            </wp14:sizeRelV>
+          </wp:anchor>
+        </w:drawing>
+      </w:r>
+      <w:r>
+        <w:rPr>
+          <w:sz w:val="28"/>
+          <w:szCs w:val="28"/>
+          <w:lang w:val="hu-HU"/>
+        </w:rPr>
+        <w:t>A főmenüt elhagyva, megnyílik a játék ablak, a kézikönyv hátralévő része, ezzel fog foglalkozni.</w:t>
+      </w:r>
+    </w:p>
+    <w:p>
+      <w:pPr>
+        <w:jc w:val="both"/>
+        <w:rPr>
+          <w:sz w:val="28"/>
+          <w:szCs w:val="28"/>
+          <w:lang w:val="hu-HU"/>
+        </w:rPr>
+      </w:pPr>
+      <w:r>
+        <w:rPr>
+          <w:noProof/>
+        </w:rPr>
+        <mc:AlternateContent>
+          <mc:Choice Requires="wps">
+            <w:drawing>
+              <wp:anchor distT="0" distB="0" distL="114300" distR="114300" simplePos="0" relativeHeight="251666432" behindDoc="0" locked="0" layoutInCell="1" allowOverlap="1" wp14:anchorId="03AAE838" wp14:editId="4B1B7F11">
+                <wp:simplePos x="0" y="0"/>
+                <wp:positionH relativeFrom="column">
+                  <wp:posOffset>1962150</wp:posOffset>
+                </wp:positionH>
+                <wp:positionV relativeFrom="paragraph">
+                  <wp:posOffset>2315210</wp:posOffset>
+                </wp:positionV>
+                <wp:extent cx="3980180" cy="635"/>
+                <wp:effectExtent l="0" t="0" r="0" b="0"/>
+                <wp:wrapThrough wrapText="bothSides">
+                  <wp:wrapPolygon edited="0">
+                    <wp:start x="0" y="0"/>
+                    <wp:lineTo x="0" y="21600"/>
+                    <wp:lineTo x="21600" y="21600"/>
+                    <wp:lineTo x="21600" y="0"/>
+                  </wp:wrapPolygon>
+                </wp:wrapThrough>
+                <wp:docPr id="215060451" name="Text Box 1"/>
+                <wp:cNvGraphicFramePr/>
+                <a:graphic xmlns:a="http://schemas.openxmlformats.org/drawingml/2006/main">
+                  <a:graphicData uri="http://schemas.microsoft.com/office/word/2010/wordprocessingShape">
+                    <wps:wsp>
+                      <wps:cNvSpPr txBox="1"/>
+                      <wps:spPr>
+                        <a:xfrm>
+                          <a:off x="0" y="0"/>
+                          <a:ext cx="3980180" cy="635"/>
+                        </a:xfrm>
+                        <a:prstGeom prst="rect">
+                          <a:avLst/>
+                        </a:prstGeom>
+                        <a:solidFill>
+                          <a:prstClr val="white"/>
+                        </a:solidFill>
+                        <a:ln>
+                          <a:noFill/>
+                        </a:ln>
+                      </wps:spPr>
+                      <wps:txbx>
+                        <w:txbxContent>
+                          <w:p>
+                            <w:pPr>
+                              <w:pStyle w:val="Caption"/>
+                              <w:rPr>
+                                <w:sz w:val="28"/>
+                                <w:szCs w:val="28"/>
+                              </w:rPr>
+                            </w:pPr>
+                            <w:r>
+                              <w:rPr>
+                                <w:sz w:val="28"/>
+                                <w:szCs w:val="28"/>
+                              </w:rPr>
+                              <w:t>A megnyíló játék ablak</w:t>
+                            </w:r>
+                          </w:p>
+                        </w:txbxContent>
+                      </wps:txbx>
+                      <wps:bodyPr rot="0" spcFirstLastPara="0" vertOverflow="overflow" horzOverflow="overflow" vert="horz" wrap="square" lIns="0" tIns="0" rIns="0" bIns="0" numCol="1" spcCol="0" rtlCol="0" fromWordArt="0" anchor="t" anchorCtr="0" forceAA="0" compatLnSpc="1">
+                        <a:prstTxWarp prst="textNoShape">
+                          <a:avLst/>
+                        </a:prstTxWarp>
+                        <a:spAutoFit/>
+                      </wps:bodyPr>
+                    </wps:wsp>
+                  </a:graphicData>
+                </a:graphic>
+              </wp:anchor>
+            </w:drawing>
+          </mc:Choice>
+          <mc:Fallback>
+            <w:pict>
+              <v:shape w14:anchorId="03AAE838" id="_x0000_s1028" type="#_x0000_t202" style="position:absolute;left:0;text-align:left;margin-left:154.5pt;margin-top:182.3pt;width:313.4pt;height:.05pt;z-index:251666432;visibility:visible;mso-wrap-style:square;mso-wrap-distance-left:9pt;mso-wrap-distance-top:0;mso-wrap-distance-right:9pt;mso-wrap-distance-bottom:0;mso-position-horizontal:absolute;mso-position-horizontal-relative:text;mso-position-vertical:absolute;mso-position-vertical-relative:text;v-text-anchor:top" o:gfxdata="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" stroked="f">
+                <v:textbox style="mso-fit-shape-to-text:t" inset="0,0,0,0">
+                  <w:txbxContent>
+                    <w:p>
+                      <w:pPr>
+                        <w:pStyle w:val="Caption"/>
+                        <w:rPr>
+                          <w:sz w:val="28"/>
+                          <w:szCs w:val="28"/>
+                        </w:rPr>
+                      </w:pPr>
+                      <w:r>
+                        <w:rPr>
+                          <w:sz w:val="28"/>
+                          <w:szCs w:val="28"/>
+                        </w:rPr>
+                        <w:t>A megnyíló játék ablak</w:t>
+                      </w:r>
+                    </w:p>
+                  </w:txbxContent>
+                </v:textbox>
+                <w10:wrap type="through"/>
+              </v:shape>
+            </w:pict>
+          </mc:Fallback>
+        </mc:AlternateContent>
+      </w:r>
+      <w:r>
+        <w:rPr>
+          <w:sz w:val="28"/>
+          <w:szCs w:val="28"/>
+          <w:lang w:val="hu-HU"/>
+        </w:rPr>
+        <w:t xml:space="preserve"> </w:t>
+      </w:r>
+    </w:p>
+    <w:p>
+      <w:pPr>
+        <w:jc w:val="both"/>
+        <w:rPr>
+          <w:sz w:val="32"/>
+          <w:szCs w:val="32"/>
+          <w:lang w:val="hu-HU"/>
+        </w:rPr>
+      </w:pPr>
+      <w:r>
+        <w:rPr>
+          <w:sz w:val="32"/>
+          <w:szCs w:val="32"/>
+          <w:lang w:val="hu-HU"/>
+        </w:rPr>
+        <w:t>Navigáció:</w:t>
+      </w:r>
+    </w:p>
+    <w:p>
+      <w:pPr>
+        <w:jc w:val="both"/>
+        <w:rPr>
+          <w:sz w:val="28"/>
+          <w:szCs w:val="28"/>
+          <w:lang w:val="hu-HU"/>
+        </w:rPr>
+      </w:pPr>
+      <w:r>
+        <w:rPr>
+          <w:sz w:val="28"/>
+          <w:szCs w:val="28"/>
+          <w:lang w:val="hu-HU"/>
+        </w:rPr>
+        <w:t>A játékablakban a WASD illetve nyíl gombokkal mozoghatunk, az általuk reprezentált irányokba. Ha elérjük a pálya szélét valamelyik irányba, onnantól csak óceán mezőket fog a térkép megjeleníteni.</w:t>
+      </w:r>
+    </w:p>
+    <w:p>
+      <w:pPr>
+        <w:jc w:val="both"/>
+        <w:rPr>
+          <w:sz w:val="32"/>
+          <w:szCs w:val="32"/>
+          <w:lang w:val="hu-HU"/>
+        </w:rPr>
+      </w:pPr>
+      <w:r>
+        <w:rPr>
+          <w:sz w:val="32"/>
+          <w:szCs w:val="32"/>
+          <w:lang w:val="hu-HU"/>
+        </w:rPr>
+        <w:t>Nyersanyagok</w:t>
+      </w:r>
+      <w:r>
+        <w:rPr>
+          <w:sz w:val="32"/>
+          <w:szCs w:val="32"/>
+          <w:lang w:val="hu-HU"/>
+        </w:rPr>
+        <w:t>:</w:t>
+      </w:r>
+    </w:p>
+    <w:p>
+      <w:pPr>
+        <w:jc w:val="both"/>
+        <w:rPr>
+          <w:sz w:val="28"/>
+          <w:szCs w:val="28"/>
+          <w:lang w:val="hu-HU"/>
+        </w:rPr>
+      </w:pPr>
+      <w:r>
+        <w:rPr>
+          <w:sz w:val="28"/>
+          <w:szCs w:val="28"/>
+          <w:lang w:val="hu-HU"/>
+        </w:rPr>
+        <w:t>A baloldali menüben</w:t>
+      </w:r>
+      <w:r>
+        <w:rPr>
+          <w:sz w:val="28"/>
+          <w:szCs w:val="28"/>
+          <w:lang w:val="hu-HU"/>
+        </w:rPr>
+        <w:t xml:space="preserve"> találhatóak az egyes nyersanyagok soronként.</w:t>
+      </w:r>
+      <w:r>
+        <w:rPr>
+          <w:sz w:val="28"/>
+          <w:szCs w:val="28"/>
+          <w:lang w:val="hu-HU"/>
+        </w:rPr>
+        <w:br/>
+        <w:t>Balra az nyersanyag képe található, középen a jelenlegi rendelkezésre álló mennyiség, jobbra pedig a másodpercenkénti termelés/fogyasztás</w:t>
+      </w:r>
+      <w:r>
+        <w:rPr>
+          <w:sz w:val="28"/>
+          <w:szCs w:val="28"/>
+          <w:lang w:val="hu-HU"/>
+        </w:rPr>
+        <w:t xml:space="preserve"> </w:t>
+      </w:r>
+      <w:r>
+        <w:rPr>
+          <w:sz w:val="28"/>
+          <w:szCs w:val="28"/>
+          <w:lang w:val="hu-HU"/>
+        </w:rPr>
+        <w:t>(előjeltől függ) a nyersanyagból.</w:t>
+      </w:r>
+    </w:p>
+    <w:p>
+      <w:pPr>
+        <w:jc w:val="both"/>
+        <w:rPr>
+          <w:sz w:val="32"/>
+          <w:szCs w:val="32"/>
+          <w:lang w:val="hu-HU"/>
+        </w:rPr>
+      </w:pPr>
+      <w:r>
+        <w:rPr>
+          <w:sz w:val="28"/>
+          <w:szCs w:val="28"/>
+          <w:lang w:val="hu-HU"/>
+        </w:rPr>
+        <w:drawing>
+          <wp:anchor distT="0" distB="0" distL="114300" distR="114300" simplePos="0" relativeHeight="251667456" behindDoc="0" locked="0" layoutInCell="1" allowOverlap="1" wp14:anchorId="370E6FE3" wp14:editId="698D99A1">
+            <wp:simplePos x="0" y="0"/>
+            <wp:positionH relativeFrom="margin">
+              <wp:posOffset>2662555</wp:posOffset>
+            </wp:positionH>
+            <wp:positionV relativeFrom="paragraph">
+              <wp:posOffset>8890</wp:posOffset>
+            </wp:positionV>
+            <wp:extent cx="3278505" cy="1854200"/>
+            <wp:effectExtent l="0" t="0" r="0" b="0"/>
+            <wp:wrapThrough wrapText="bothSides">
+              <wp:wrapPolygon edited="0">
+                <wp:start x="0" y="0"/>
+                <wp:lineTo x="0" y="21304"/>
+                <wp:lineTo x="21462" y="21304"/>
+                <wp:lineTo x="21462" y="0"/>
+                <wp:lineTo x="0" y="0"/>
+              </wp:wrapPolygon>
+            </wp:wrapThrough>
+            <wp:docPr id="696623535" name="Picture 1"/>
+            <wp:cNvGraphicFramePr>
+              <a:graphicFrameLocks xmlns:a="http://schemas.openxmlformats.org/drawingml/2006/main" noChangeAspect="1"/>
+            </wp:cNvGraphicFramePr>
+            <a:graphic xmlns:a="http://schemas.openxmlformats.org/drawingml/2006/main">
+              <a:graphicData uri="http://schemas.openxmlformats.org/drawingml/2006/picture">
+                <pic:pic xmlns:pic="http://schemas.openxmlformats.org/drawingml/2006/picture">
+                  <pic:nvPicPr>
+                    <pic:cNvPr id="696623535" name=""/>
+                    <pic:cNvPicPr/>
+                  </pic:nvPicPr>
+                  <pic:blipFill>
+                    <a:blip r:embed="rId8"/>
+                    <a:stretch>
+                      <a:fillRect/>
+                    </a:stretch>
+                  </pic:blipFill>
+                  <pic:spPr>
+                    <a:xfrm>
+                      <a:off x="0" y="0"/>
+                      <a:ext cx="3278505" cy="1854200"/>
+                    </a:xfrm>
+                    <a:prstGeom prst="rect">
+                      <a:avLst/>
+                    </a:prstGeom>
+                  </pic:spPr>
+                </pic:pic>
+              </a:graphicData>
+            </a:graphic>
+            <wp14:sizeRelH relativeFrom="margin">
+              <wp14:pctWidth>0</wp14:pctWidth>
+            </wp14:sizeRelH>
+            <wp14:sizeRelV relativeFrom="margin">
+              <wp14:pctHeight>0</wp14:pctHeight>
+            </wp14:sizeRelV>
+          </wp:anchor>
+        </w:drawing>
+      </w:r>
+      <w:r>
+        <w:rPr>
+          <w:sz w:val="32"/>
+          <w:szCs w:val="32"/>
+          <w:lang w:val="hu-HU"/>
+        </w:rPr>
+        <w:t>Nyersanyag gyűjtés</w:t>
+      </w:r>
+      <w:r>
+        <w:rPr>
+          <w:sz w:val="32"/>
+          <w:szCs w:val="32"/>
+          <w:lang w:val="hu-HU"/>
+        </w:rPr>
+        <w:t>e/bontá</w:t>
+      </w:r>
+      <w:r>
+        <w:rPr>
+          <w:sz w:val="32"/>
+          <w:szCs w:val="32"/>
+          <w:lang w:val="hu-HU"/>
+        </w:rPr>
+        <w:t>s</w:t>
+      </w:r>
+      <w:r>
+        <w:rPr>
+          <w:sz w:val="32"/>
+          <w:szCs w:val="32"/>
+          <w:lang w:val="hu-HU"/>
+        </w:rPr>
+        <w:t>:</w:t>
+      </w:r>
+    </w:p>
+    <w:p>
+      <w:pPr>
+        <w:jc w:val="both"/>
+        <w:rPr>
+          <w:noProof/>
+        </w:rPr>
+      </w:pPr>
+      <w:r>
+        <w:rPr>
+          <w:sz w:val="28"/>
+          <w:szCs w:val="28"/>
+          <w:lang w:val="hu-HU"/>
+        </w:rPr>
+        <w:t>A fenti Destroy gombra kattintva</w:t>
+      </w:r>
+      <w:r>
+        <w:rPr>
+          <w:sz w:val="28"/>
+          <w:szCs w:val="28"/>
+          <w:lang w:val="hu-HU"/>
+        </w:rPr>
+        <w:t xml:space="preserve"> a gyűjtögető/romboló interakció módba lehet átlépni. Ilyenkor az épületlista eltűnik a gombok alól és egy fára vagy kőre kattintáskor az megsemmisül és a belőle származó nyersanyagok kitermelődnek.</w:t>
+      </w:r>
+      <w:r>
+        <w:rPr>
+          <w:sz w:val="28"/>
+          <w:szCs w:val="28"/>
+          <w:lang w:val="hu-HU"/>
+        </w:rPr>
+        <w:t xml:space="preserve"> Ha ilyenkor már megépített épületre kattintunk az ez a funkció szintén lebontja.</w:t>
+      </w:r>
+      <w:r>
+        <w:rPr>
+          <w:noProof/>
+        </w:rPr>
+        <w:t xml:space="preserve"> </w:t>
+      </w:r>
+    </w:p>
+    <w:p>
+      <w:pPr>
+        <w:jc w:val="both"/>
+        <w:rPr>
+          <w:noProof/>
+          <w:sz w:val="32"/>
+          <w:szCs w:val="32"/>
+        </w:rPr>
+      </w:pPr>
+      <w:r>
+        <w:rPr>
+          <w:noProof/>
+          <w:sz w:val="32"/>
+          <w:szCs w:val="32"/>
+        </w:rPr>
+        <w:lastRenderedPageBreak/>
+        <w:t>Építkezés:</w:t>
+      </w:r>
+    </w:p>
+    <w:p>
+      <w:pPr>
+        <w:jc w:val="both"/>
+        <w:rPr>
+          <w:noProof/>
+          <w:sz w:val="28"/>
+          <w:szCs w:val="28"/>
+        </w:rPr>
+      </w:pPr>
+      <w:r>
+        <w:rPr>
+          <w:noProof/>
+          <w:sz w:val="28"/>
+          <w:szCs w:val="28"/>
+        </w:rPr>
+        <w:t>A fönti menüből a build opciót kiválasztva, építhetünk épületeket.</w:t>
+      </w:r>
+      <w:r>
+        <w:rPr>
+          <w:noProof/>
+          <w:sz w:val="28"/>
+          <w:szCs w:val="28"/>
+        </w:rPr>
+        <w:t xml:space="preserve"> Ha a build gombot megnyomjuk, az alatta lévő sávban megjelennek a megépíthető épületek. Ezektre kattintva kiválaszthatunk egyet, melyet egy kék körvonal fog körbevenni, jelezve, hogy ki van választva.</w:t>
+      </w:r>
+      <w:r>
+        <w:rPr>
+          <w:noProof/>
+          <w:sz w:val="28"/>
+          <w:szCs w:val="28"/>
+        </w:rPr>
+        <w:t xml:space="preserve"> Ha így egy mezőre kattintunk és a megfelelő mennyiségű nyersanyag a rendelkezésünkre áll, akkor az adott helyre megépül az épület. Mivel a házi feladatra korlátolt időt tudok szánni, ezért játékon belüli kölcségmegjelenítés nem került be a megvalósított funkciók köze, ezért ezek az alább táblázatban láthatóak:</w:t>
+      </w:r>
+    </w:p>
+    <w:tbl>
+      <w:tblPr>
+        <w:tblStyle w:val="TableGrid"/>
+        <w:tblW w:w="0" w:type="auto"/>
+        <w:tblLook w:val="04A0" w:firstRow="1" w:lastRow="0" w:firstColumn="1" w:lastColumn="0" w:noHBand="0" w:noVBand="1"/>
+      </w:tblPr>
+      <w:tblGrid>
+        <w:gridCol w:w="1558"/>
+        <w:gridCol w:w="1558"/>
+        <w:gridCol w:w="1558"/>
+        <w:gridCol w:w="1558"/>
+        <w:gridCol w:w="1559"/>
+        <w:gridCol w:w="1559"/>
+      </w:tblGrid>
+      <w:tr>
+        <w:tc>
+          <w:tcPr>
+            <w:tcW w:w="1558" w:type="dxa"/>
+          </w:tcPr>
+          <w:p>
+            <w:pPr>
+              <w:jc w:val="both"/>
+              <w:rPr>
+                <w:sz w:val="28"/>
+                <w:szCs w:val="28"/>
+                <w:lang w:val="hu-HU"/>
+              </w:rPr>
+            </w:pPr>
+            <w:r>
+              <w:rPr>
+                <w:sz w:val="28"/>
+                <w:szCs w:val="28"/>
+                <w:lang w:val="hu-HU"/>
+              </w:rPr>
+              <w:t>Név</w:t>
+            </w:r>
+          </w:p>
+        </w:tc>
+        <w:tc>
+          <w:tcPr>
+            <w:tcW w:w="1558" w:type="dxa"/>
+          </w:tcPr>
+          <w:p>
+            <w:pPr>
+              <w:jc w:val="both"/>
+              <w:rPr>
+                <w:sz w:val="28"/>
+                <w:szCs w:val="28"/>
+                <w:lang w:val="hu-HU"/>
+              </w:rPr>
+            </w:pPr>
+            <w:r>
+              <w:rPr>
+                <w:sz w:val="28"/>
+                <w:szCs w:val="28"/>
+                <w:lang w:val="hu-HU"/>
+              </w:rPr>
+              <w:t>Ikon</w:t>
+            </w:r>
+          </w:p>
+        </w:tc>
+        <w:tc>
+          <w:tcPr>
+            <w:tcW w:w="1558" w:type="dxa"/>
+          </w:tcPr>
+          <w:p>
+            <w:pPr>
+              <w:jc w:val="both"/>
+              <w:rPr>
+                <w:sz w:val="28"/>
+                <w:szCs w:val="28"/>
+                <w:lang w:val="hu-HU"/>
+              </w:rPr>
+            </w:pPr>
+            <w:r>
+              <w:rPr>
+                <w:sz w:val="28"/>
+                <w:szCs w:val="28"/>
+                <w:lang w:val="hu-HU"/>
+              </w:rPr>
+              <w:t>Fa költség</w:t>
+            </w:r>
+          </w:p>
+        </w:tc>
+        <w:tc>
+          <w:tcPr>
+            <w:tcW w:w="1558" w:type="dxa"/>
+          </w:tcPr>
+          <w:p>
+            <w:pPr>
+              <w:jc w:val="both"/>
+              <w:rPr>
+                <w:sz w:val="28"/>
+                <w:szCs w:val="28"/>
+                <w:lang w:val="hu-HU"/>
+              </w:rPr>
+            </w:pPr>
+            <w:r>
+              <w:rPr>
+                <w:sz w:val="28"/>
+                <w:szCs w:val="28"/>
+                <w:lang w:val="hu-HU"/>
+              </w:rPr>
+              <w:t>Kő költség</w:t>
+            </w:r>
+          </w:p>
+        </w:tc>
+        <w:tc>
+          <w:tcPr>
+            <w:tcW w:w="1559" w:type="dxa"/>
+          </w:tcPr>
+          <w:p>
+            <w:pPr>
+              <w:jc w:val="both"/>
+              <w:rPr>
+                <w:sz w:val="28"/>
+                <w:szCs w:val="28"/>
+                <w:lang w:val="hu-HU"/>
+              </w:rPr>
+            </w:pPr>
+            <w:r>
+              <w:rPr>
+                <w:sz w:val="28"/>
+                <w:szCs w:val="28"/>
+                <w:lang w:val="hu-HU"/>
+              </w:rPr>
+              <w:t>Vas költség</w:t>
+            </w:r>
+          </w:p>
+        </w:tc>
+        <w:tc>
+          <w:tcPr>
+            <w:tcW w:w="1559" w:type="dxa"/>
+          </w:tcPr>
+          <w:p>
+            <w:pPr>
+              <w:jc w:val="both"/>
+              <w:rPr>
+                <w:sz w:val="28"/>
+                <w:szCs w:val="28"/>
+                <w:lang w:val="hu-HU"/>
+              </w:rPr>
+            </w:pPr>
+            <w:r>
+              <w:rPr>
+                <w:sz w:val="28"/>
+                <w:szCs w:val="28"/>
+                <w:lang w:val="hu-HU"/>
+              </w:rPr>
+              <w:t>Építési limit</w:t>
+            </w:r>
+          </w:p>
+        </w:tc>
+      </w:tr>
+      <w:tr>
+        <w:tc>
+          <w:tcPr>
+            <w:tcW w:w="1558" w:type="dxa"/>
+          </w:tcPr>
+          <w:p>
+            <w:pPr>
+              <w:jc w:val="both"/>
+              <w:rPr>
+                <w:sz w:val="28"/>
+                <w:szCs w:val="28"/>
+                <w:lang w:val="hu-HU"/>
+              </w:rPr>
+            </w:pPr>
+            <w:r>
+              <w:rPr>
+                <w:sz w:val="28"/>
+                <w:szCs w:val="28"/>
+                <w:lang w:val="hu-HU"/>
+              </w:rPr>
+              <w:t>Központ</w:t>
+            </w:r>
+          </w:p>
+        </w:tc>
+        <w:tc>
+          <w:tcPr>
+            <w:tcW w:w="1558" w:type="dxa"/>
+          </w:tcPr>
+          <w:p>
+            <w:pPr>
+              <w:jc w:val="both"/>
+              <w:rPr>
+                <w:sz w:val="28"/>
+                <w:szCs w:val="28"/>
+                <w:lang w:val="hu-HU"/>
+              </w:rPr>
+            </w:pPr>
+            <w:r>
+              <w:rPr>
+                <w:noProof/>
+                <w:sz w:val="28"/>
+                <w:szCs w:val="28"/>
+                <w:lang w:val="hu-HU"/>
+              </w:rPr>
+              <w:drawing>
+                <wp:inline distT="0" distB="0" distL="0" distR="0" wp14:anchorId="13C6D1A3" wp14:editId="753B2E8F">
+                  <wp:extent cx="238991" cy="238991"/>
+                  <wp:effectExtent l="0" t="0" r="8890" b="8890"/>
+                  <wp:docPr id="531233306" name="Picture 2"/>
+                  <wp:cNvGraphicFramePr>
+                    <a:graphicFrameLocks xmlns:a="http://schemas.openxmlformats.org/drawingml/2006/main" noChangeAspect="1"/>
+                  </wp:cNvGraphicFramePr>
+                  <a:graphic xmlns:a="http://schemas.openxmlformats.org/drawingml/2006/main">
+                    <a:graphicData uri="http://schemas.openxmlformats.org/drawingml/2006/picture">
+                      <pic:pic xmlns:pic="http://schemas.openxmlformats.org/drawingml/2006/picture">
+                        <pic:nvPicPr>
+                          <pic:cNvPr id="0" name="Picture 2"/>
+                          <pic:cNvPicPr>
+                            <a:picLocks noChangeAspect="1" noChangeArrowheads="1"/>
+                          </pic:cNvPicPr>
+                        </pic:nvPicPr>
+                        <pic:blipFill>
+                          <a:blip r:embed="rId9">
+                            <a:extLst>
+                              <a:ext uri="{28A0092B-C50C-407E-A947-70E740481C1C}">
+                                <a14:useLocalDpi xmlns:a14="http://schemas.microsoft.com/office/drawing/2010/main" val="0"/>
+                              </a:ext>
+                            </a:extLst>
+                          </a:blip>
+                          <a:srcRect/>
+                          <a:stretch>
+                            <a:fillRect/>
+                          </a:stretch>
+                        </pic:blipFill>
+                        <pic:spPr bwMode="auto">
+                          <a:xfrm>
+                            <a:off x="0" y="0"/>
+                            <a:ext cx="248234" cy="248234"/>
+                          </a:xfrm>
+                          <a:prstGeom prst="rect">
+                            <a:avLst/>
+                          </a:prstGeom>
+                          <a:noFill/>
+                          <a:ln>
+                            <a:noFill/>
+                          </a:ln>
+                        </pic:spPr>
+                      </pic:pic>
+                    </a:graphicData>
+                  </a:graphic>
+                </wp:inline>
+              </w:drawing>
+            </w:r>
+          </w:p>
+        </w:tc>
+        <w:tc>
+          <w:tcPr>
+            <w:tcW w:w="1558" w:type="dxa"/>
+          </w:tcPr>
+          <w:p>
+            <w:pPr>
+              <w:jc w:val="both"/>
+              <w:rPr>
+                <w:sz w:val="28"/>
+                <w:szCs w:val="28"/>
+                <w:lang w:val="hu-HU"/>
+              </w:rPr>
+            </w:pPr>
+            <w:r>
+              <w:rPr>
+                <w:sz w:val="28"/>
+                <w:szCs w:val="28"/>
+                <w:lang w:val="hu-HU"/>
+              </w:rPr>
+              <w:t>0</w:t>
+            </w:r>
+          </w:p>
+        </w:tc>
+        <w:tc>
+          <w:tcPr>
+            <w:tcW w:w="1558" w:type="dxa"/>
+          </w:tcPr>
+          <w:p>
+            <w:pPr>
+              <w:jc w:val="both"/>
+              <w:rPr>
+                <w:sz w:val="28"/>
+                <w:szCs w:val="28"/>
+                <w:lang w:val="hu-HU"/>
+              </w:rPr>
+            </w:pPr>
+            <w:r>
+              <w:rPr>
+                <w:sz w:val="28"/>
+                <w:szCs w:val="28"/>
+                <w:lang w:val="hu-HU"/>
+              </w:rPr>
+              <w:t>0</w:t>
+            </w:r>
+          </w:p>
+        </w:tc>
+        <w:tc>
+          <w:tcPr>
+            <w:tcW w:w="1559" w:type="dxa"/>
+          </w:tcPr>
+          <w:p>
+            <w:pPr>
+              <w:jc w:val="both"/>
+              <w:rPr>
+                <w:sz w:val="28"/>
+                <w:szCs w:val="28"/>
+                <w:lang w:val="hu-HU"/>
+              </w:rPr>
+            </w:pPr>
+            <w:r>
+              <w:rPr>
+                <w:sz w:val="28"/>
+                <w:szCs w:val="28"/>
+                <w:lang w:val="hu-HU"/>
+              </w:rPr>
+              <w:t>0</w:t>
+            </w:r>
+          </w:p>
+        </w:tc>
+        <w:tc>
+          <w:tcPr>
+            <w:tcW w:w="1559" w:type="dxa"/>
+          </w:tcPr>
+          <w:p>
+            <w:pPr>
+              <w:jc w:val="both"/>
+              <w:rPr>
+                <w:sz w:val="28"/>
+                <w:szCs w:val="28"/>
+                <w:lang w:val="hu-HU"/>
+              </w:rPr>
+            </w:pPr>
+            <w:r>
+              <w:rPr>
+                <w:sz w:val="28"/>
+                <w:szCs w:val="28"/>
+                <w:lang w:val="hu-HU"/>
+              </w:rPr>
+              <w:t>1</w:t>
+            </w:r>
+          </w:p>
+        </w:tc>
+      </w:tr>
+      <w:tr>
+        <w:tc>
+          <w:tcPr>
+            <w:tcW w:w="1558" w:type="dxa"/>
+          </w:tcPr>
+          <w:p>
+            <w:pPr>
+              <w:jc w:val="both"/>
+              <w:rPr>
+                <w:sz w:val="28"/>
+                <w:szCs w:val="28"/>
+                <w:lang w:val="hu-HU"/>
+              </w:rPr>
+            </w:pPr>
+            <w:r>
+              <w:rPr>
+                <w:sz w:val="28"/>
+                <w:szCs w:val="28"/>
+                <w:lang w:val="hu-HU"/>
+              </w:rPr>
+              <w:t>Út</w:t>
+            </w:r>
+          </w:p>
+        </w:tc>
+        <w:tc>
+          <w:tcPr>
+            <w:tcW w:w="1558" w:type="dxa"/>
+          </w:tcPr>
+          <w:p>
+            <w:pPr>
+              <w:rPr>
+                <w:sz w:val="28"/>
+                <w:szCs w:val="28"/>
+                <w:lang w:val="hu-HU"/>
+              </w:rPr>
+            </w:pPr>
+            <w:r>
+              <w:rPr>
+                <w:noProof/>
+              </w:rPr>
+              <w:drawing>
+                <wp:inline distT="0" distB="0" distL="0" distR="0" wp14:anchorId="1C9CA5DD" wp14:editId="297FEE17">
+                  <wp:extent cx="190500" cy="190500"/>
+                  <wp:effectExtent l="0" t="0" r="0" b="0"/>
+                  <wp:docPr id="1050293098" name="Picture 9"/>
+                  <wp:cNvGraphicFramePr>
+                    <a:graphicFrameLocks xmlns:a="http://schemas.openxmlformats.org/drawingml/2006/main" noChangeAspect="1"/>
+                  </wp:cNvGraphicFramePr>
+                  <a:graphic xmlns:a="http://schemas.openxmlformats.org/drawingml/2006/main">
+                    <a:graphicData uri="http://schemas.openxmlformats.org/drawingml/2006/picture">
+                      <pic:pic xmlns:pic="http://schemas.openxmlformats.org/drawingml/2006/picture">
+                        <pic:nvPicPr>
+                          <pic:cNvPr id="0" name="Picture 12"/>
+                          <pic:cNvPicPr>
+                            <a:picLocks noChangeAspect="1" noChangeArrowheads="1"/>
+                          </pic:cNvPicPr>
+                        </pic:nvPicPr>
+                        <pic:blipFill>
+                          <a:blip r:embed="rId10">
+                            <a:extLst>
+                              <a:ext uri="{28A0092B-C50C-407E-A947-70E740481C1C}">
+                                <a14:useLocalDpi xmlns:a14="http://schemas.microsoft.com/office/drawing/2010/main" val="0"/>
+                              </a:ext>
+                            </a:extLst>
+                          </a:blip>
+                          <a:srcRect/>
+                          <a:stretch>
+                            <a:fillRect/>
+                          </a:stretch>
+                        </pic:blipFill>
+                        <pic:spPr bwMode="auto">
+                          <a:xfrm>
+                            <a:off x="0" y="0"/>
+                            <a:ext cx="196444" cy="196444"/>
+                          </a:xfrm>
+                          <a:prstGeom prst="rect">
+                            <a:avLst/>
+                          </a:prstGeom>
+                          <a:noFill/>
+                          <a:ln>
+                            <a:noFill/>
+                          </a:ln>
+                        </pic:spPr>
+                      </pic:pic>
+                    </a:graphicData>
+                  </a:graphic>
+                </wp:inline>
+              </w:drawing>
+            </w:r>
+          </w:p>
+        </w:tc>
+        <w:tc>
+          <w:tcPr>
+            <w:tcW w:w="1558" w:type="dxa"/>
+          </w:tcPr>
+          <w:p>
+            <w:pPr>
+              <w:jc w:val="both"/>
+              <w:rPr>
+                <w:sz w:val="28"/>
+                <w:szCs w:val="28"/>
+                <w:lang w:val="hu-HU"/>
+              </w:rPr>
+            </w:pPr>
+            <w:r>
+              <w:rPr>
+                <w:sz w:val="28"/>
+                <w:szCs w:val="28"/>
+                <w:lang w:val="hu-HU"/>
+              </w:rPr>
+              <w:t>0</w:t>
+            </w:r>
+          </w:p>
+        </w:tc>
+        <w:tc>
+          <w:tcPr>
+            <w:tcW w:w="1558" w:type="dxa"/>
+          </w:tcPr>
+          <w:p>
+            <w:pPr>
+              <w:jc w:val="both"/>
+              <w:rPr>
+                <w:sz w:val="28"/>
+                <w:szCs w:val="28"/>
+                <w:lang w:val="hu-HU"/>
+              </w:rPr>
+            </w:pPr>
+            <w:r>
+              <w:rPr>
+                <w:sz w:val="28"/>
+                <w:szCs w:val="28"/>
+                <w:lang w:val="hu-HU"/>
+              </w:rPr>
+              <w:t>20</w:t>
+            </w:r>
+          </w:p>
+        </w:tc>
+        <w:tc>
+          <w:tcPr>
+            <w:tcW w:w="1559" w:type="dxa"/>
+          </w:tcPr>
+          <w:p>
+            <w:pPr>
+              <w:jc w:val="both"/>
+              <w:rPr>
+                <w:sz w:val="28"/>
+                <w:szCs w:val="28"/>
+                <w:lang w:val="hu-HU"/>
+              </w:rPr>
+            </w:pPr>
+            <w:r>
+              <w:rPr>
+                <w:sz w:val="28"/>
+                <w:szCs w:val="28"/>
+                <w:lang w:val="hu-HU"/>
+              </w:rPr>
+              <w:t>0</w:t>
+            </w:r>
+          </w:p>
+        </w:tc>
+        <w:tc>
+          <w:tcPr>
+            <w:tcW w:w="1559" w:type="dxa"/>
+          </w:tcPr>
+          <w:p>
+            <w:pPr>
+              <w:jc w:val="both"/>
+              <w:rPr>
+                <w:sz w:val="28"/>
+                <w:szCs w:val="28"/>
+                <w:lang w:val="hu-HU"/>
+              </w:rPr>
+            </w:pPr>
+            <w:r>
+              <w:rPr>
+                <w:sz w:val="28"/>
+                <w:szCs w:val="28"/>
+                <w:lang w:val="hu-HU"/>
+              </w:rPr>
+              <w:t>∞</w:t>
+            </w:r>
+          </w:p>
+        </w:tc>
+      </w:tr>
+      <w:tr>
+        <w:tc>
+          <w:tcPr>
+            <w:tcW w:w="1558" w:type="dxa"/>
+          </w:tcPr>
+          <w:p>
+            <w:pPr>
+              <w:jc w:val="both"/>
+              <w:rPr>
+                <w:sz w:val="28"/>
+                <w:szCs w:val="28"/>
+                <w:lang w:val="hu-HU"/>
+              </w:rPr>
+            </w:pPr>
+            <w:r>
+              <w:rPr>
+                <w:sz w:val="28"/>
+                <w:szCs w:val="28"/>
+                <w:lang w:val="hu-HU"/>
+              </w:rPr>
+              <w:t>Favágó</w:t>
+            </w:r>
+          </w:p>
+        </w:tc>
+        <w:tc>
+          <w:tcPr>
+            <w:tcW w:w="1558" w:type="dxa"/>
+          </w:tcPr>
+          <w:p>
+            <w:pPr>
+              <w:jc w:val="both"/>
+              <w:rPr>
+                <w:sz w:val="28"/>
+                <w:szCs w:val="28"/>
+                <w:lang w:val="hu-HU"/>
+              </w:rPr>
+            </w:pPr>
+            <w:r>
+              <w:rPr>
+                <w:noProof/>
+              </w:rPr>
+              <w:drawing>
+                <wp:inline distT="0" distB="0" distL="0" distR="0" wp14:anchorId="24477217" wp14:editId="54A48F66">
+                  <wp:extent cx="221672" cy="221672"/>
+                  <wp:effectExtent l="0" t="0" r="6985" b="6985"/>
+                  <wp:docPr id="496225101" name="Picture 8"/>
+                  <wp:cNvGraphicFramePr>
+                    <a:graphicFrameLocks xmlns:a="http://schemas.openxmlformats.org/drawingml/2006/main" noChangeAspect="1"/>
+                  </wp:cNvGraphicFramePr>
+                  <a:graphic xmlns:a="http://schemas.openxmlformats.org/drawingml/2006/main">
+                    <a:graphicData uri="http://schemas.openxmlformats.org/drawingml/2006/picture">
+                      <pic:pic xmlns:pic="http://schemas.openxmlformats.org/drawingml/2006/picture">
+                        <pic:nvPicPr>
+                          <pic:cNvPr id="0" name="Picture 10"/>
+                          <pic:cNvPicPr>
+                            <a:picLocks noChangeAspect="1" noChangeArrowheads="1"/>
+                          </pic:cNvPicPr>
+                        </pic:nvPicPr>
+                        <pic:blipFill>
+                          <a:blip r:embed="rId11">
+                            <a:extLst>
+                              <a:ext uri="{28A0092B-C50C-407E-A947-70E740481C1C}">
+                                <a14:useLocalDpi xmlns:a14="http://schemas.microsoft.com/office/drawing/2010/main" val="0"/>
+                              </a:ext>
+                            </a:extLst>
+                          </a:blip>
+                          <a:srcRect/>
+                          <a:stretch>
+                            <a:fillRect/>
+                          </a:stretch>
+                        </pic:blipFill>
+                        <pic:spPr bwMode="auto">
+                          <a:xfrm>
+                            <a:off x="0" y="0"/>
+                            <a:ext cx="227533" cy="227533"/>
+                          </a:xfrm>
+                          <a:prstGeom prst="rect">
+                            <a:avLst/>
+                          </a:prstGeom>
+                          <a:noFill/>
+                          <a:ln>
+                            <a:noFill/>
+                          </a:ln>
+                        </pic:spPr>
+                      </pic:pic>
+                    </a:graphicData>
+                  </a:graphic>
+                </wp:inline>
+              </w:drawing>
+            </w:r>
+          </w:p>
+        </w:tc>
+        <w:tc>
+          <w:tcPr>
+            <w:tcW w:w="1558" w:type="dxa"/>
+          </w:tcPr>
+          <w:p>
+            <w:pPr>
+              <w:jc w:val="both"/>
+              <w:rPr>
+                <w:sz w:val="28"/>
+                <w:szCs w:val="28"/>
+                <w:lang w:val="hu-HU"/>
+              </w:rPr>
+            </w:pPr>
+            <w:r>
+              <w:rPr>
+                <w:sz w:val="28"/>
+                <w:szCs w:val="28"/>
+                <w:lang w:val="hu-HU"/>
+              </w:rPr>
+              <w:t>50</w:t>
+            </w:r>
+          </w:p>
+        </w:tc>
+        <w:tc>
+          <w:tcPr>
+            <w:tcW w:w="1558" w:type="dxa"/>
+          </w:tcPr>
+          <w:p>
+            <w:pPr>
+              <w:jc w:val="both"/>
+              <w:rPr>
+                <w:sz w:val="28"/>
+                <w:szCs w:val="28"/>
+                <w:lang w:val="hu-HU"/>
+              </w:rPr>
+            </w:pPr>
+            <w:r>
+              <w:rPr>
+                <w:sz w:val="28"/>
+                <w:szCs w:val="28"/>
+                <w:lang w:val="hu-HU"/>
+              </w:rPr>
+              <w:t>0</w:t>
+            </w:r>
+          </w:p>
+        </w:tc>
+        <w:tc>
+          <w:tcPr>
+            <w:tcW w:w="1559" w:type="dxa"/>
+          </w:tcPr>
+          <w:p>
+            <w:pPr>
+              <w:jc w:val="both"/>
+              <w:rPr>
+                <w:sz w:val="28"/>
+                <w:szCs w:val="28"/>
+                <w:lang w:val="hu-HU"/>
+              </w:rPr>
+            </w:pPr>
+            <w:r>
+              <w:rPr>
+                <w:sz w:val="28"/>
+                <w:szCs w:val="28"/>
+                <w:lang w:val="hu-HU"/>
+              </w:rPr>
+              <w:t>0</w:t>
+            </w:r>
+          </w:p>
+        </w:tc>
+        <w:tc>
+          <w:tcPr>
+            <w:tcW w:w="1559" w:type="dxa"/>
+          </w:tcPr>
+          <w:p>
+            <w:pPr>
+              <w:jc w:val="both"/>
+              <w:rPr>
+                <w:sz w:val="28"/>
+                <w:szCs w:val="28"/>
+                <w:lang w:val="hu-HU"/>
+              </w:rPr>
+            </w:pPr>
+            <w:r>
+              <w:rPr>
+                <w:sz w:val="28"/>
+                <w:szCs w:val="28"/>
+                <w:lang w:val="hu-HU"/>
+              </w:rPr>
+              <w:t>∞</w:t>
+            </w:r>
+          </w:p>
+        </w:tc>
+      </w:tr>
+      <w:tr>
+        <w:tc>
+          <w:tcPr>
+            <w:tcW w:w="1558" w:type="dxa"/>
+          </w:tcPr>
+          <w:p>
+            <w:pPr>
+              <w:jc w:val="both"/>
+              <w:rPr>
+                <w:sz w:val="28"/>
+                <w:szCs w:val="28"/>
+                <w:lang w:val="hu-HU"/>
+              </w:rPr>
+            </w:pPr>
+            <w:r>
+              <w:rPr>
+                <w:sz w:val="28"/>
+                <w:szCs w:val="28"/>
+                <w:lang w:val="hu-HU"/>
+              </w:rPr>
+              <w:t>Bánya</w:t>
+            </w:r>
+          </w:p>
+        </w:tc>
+        <w:tc>
+          <w:tcPr>
+            <w:tcW w:w="1558" w:type="dxa"/>
+          </w:tcPr>
+          <w:p>
+            <w:pPr>
+              <w:jc w:val="both"/>
+              <w:rPr>
+                <w:sz w:val="28"/>
+                <w:szCs w:val="28"/>
+                <w:lang w:val="hu-HU"/>
+              </w:rPr>
+            </w:pPr>
+            <w:r>
+              <w:rPr>
+                <w:noProof/>
+              </w:rPr>
+              <w:drawing>
+                <wp:inline distT="0" distB="0" distL="0" distR="0" wp14:anchorId="391A8BCA" wp14:editId="580C2E33">
+                  <wp:extent cx="207818" cy="207818"/>
+                  <wp:effectExtent l="0" t="0" r="1905" b="1905"/>
+                  <wp:docPr id="272974210" name="Picture 5"/>
+                  <wp:cNvGraphicFramePr>
+                    <a:graphicFrameLocks xmlns:a="http://schemas.openxmlformats.org/drawingml/2006/main" noChangeAspect="1"/>
+                  </wp:cNvGraphicFramePr>
+                  <a:graphic xmlns:a="http://schemas.openxmlformats.org/drawingml/2006/main">
+                    <a:graphicData uri="http://schemas.openxmlformats.org/drawingml/2006/picture">
+                      <pic:pic xmlns:pic="http://schemas.openxmlformats.org/drawingml/2006/picture">
+                        <pic:nvPicPr>
+                          <pic:cNvPr id="0" name="Picture 5"/>
+                          <pic:cNvPicPr>
+                            <a:picLocks noChangeAspect="1" noChangeArrowheads="1"/>
+                          </pic:cNvPicPr>
+                        </pic:nvPicPr>
+                        <pic:blipFill>
+                          <a:blip r:embed="rId12">
+                            <a:extLst>
+                              <a:ext uri="{28A0092B-C50C-407E-A947-70E740481C1C}">
+                                <a14:useLocalDpi xmlns:a14="http://schemas.microsoft.com/office/drawing/2010/main" val="0"/>
+                              </a:ext>
+                            </a:extLst>
+                          </a:blip>
+                          <a:srcRect/>
+                          <a:stretch>
+                            <a:fillRect/>
+                          </a:stretch>
+                        </pic:blipFill>
+                        <pic:spPr bwMode="auto">
+                          <a:xfrm>
+                            <a:off x="0" y="0"/>
+                            <a:ext cx="215231" cy="215231"/>
+                          </a:xfrm>
+                          <a:prstGeom prst="rect">
+                            <a:avLst/>
+                          </a:prstGeom>
+                          <a:noFill/>
+                          <a:ln>
+                            <a:noFill/>
+                          </a:ln>
+                        </pic:spPr>
+                      </pic:pic>
+                    </a:graphicData>
+                  </a:graphic>
+                </wp:inline>
+              </w:drawing>
+            </w:r>
+          </w:p>
+        </w:tc>
+        <w:tc>
+          <w:tcPr>
+            <w:tcW w:w="1558" w:type="dxa"/>
+          </w:tcPr>
+          <w:p>
+            <w:pPr>
+              <w:jc w:val="both"/>
+              <w:rPr>
+                <w:sz w:val="28"/>
+                <w:szCs w:val="28"/>
+                <w:lang w:val="hu-HU"/>
+              </w:rPr>
+            </w:pPr>
+            <w:r>
+              <w:rPr>
+                <w:sz w:val="28"/>
+                <w:szCs w:val="28"/>
+                <w:lang w:val="hu-HU"/>
+              </w:rPr>
+              <w:t>0</w:t>
+            </w:r>
+          </w:p>
+        </w:tc>
+        <w:tc>
+          <w:tcPr>
+            <w:tcW w:w="1558" w:type="dxa"/>
+          </w:tcPr>
+          <w:p>
+            <w:pPr>
+              <w:jc w:val="both"/>
+              <w:rPr>
+                <w:sz w:val="28"/>
+                <w:szCs w:val="28"/>
+                <w:lang w:val="hu-HU"/>
+              </w:rPr>
+            </w:pPr>
+            <w:r>
+              <w:rPr>
+                <w:sz w:val="28"/>
+                <w:szCs w:val="28"/>
+                <w:lang w:val="hu-HU"/>
+              </w:rPr>
+              <w:t>50</w:t>
+            </w:r>
+          </w:p>
+        </w:tc>
+        <w:tc>
+          <w:tcPr>
+            <w:tcW w:w="1559" w:type="dxa"/>
+          </w:tcPr>
+          <w:p>
+            <w:pPr>
+              <w:jc w:val="both"/>
+              <w:rPr>
+                <w:sz w:val="28"/>
+                <w:szCs w:val="28"/>
+                <w:lang w:val="hu-HU"/>
+              </w:rPr>
+            </w:pPr>
+            <w:r>
+              <w:rPr>
+                <w:sz w:val="28"/>
+                <w:szCs w:val="28"/>
+                <w:lang w:val="hu-HU"/>
+              </w:rPr>
+              <w:t>0</w:t>
+            </w:r>
+          </w:p>
+        </w:tc>
+        <w:tc>
+          <w:tcPr>
+            <w:tcW w:w="1559" w:type="dxa"/>
+          </w:tcPr>
+          <w:p>
+            <w:pPr>
+              <w:jc w:val="both"/>
+              <w:rPr>
+                <w:sz w:val="28"/>
+                <w:szCs w:val="28"/>
+                <w:lang w:val="hu-HU"/>
+              </w:rPr>
+            </w:pPr>
+            <w:r>
+              <w:rPr>
+                <w:sz w:val="28"/>
+                <w:szCs w:val="28"/>
+                <w:lang w:val="hu-HU"/>
+              </w:rPr>
+              <w:t>∞</w:t>
+            </w:r>
+          </w:p>
+        </w:tc>
+      </w:tr>
+      <w:tr>
+        <w:tc>
+          <w:tcPr>
+            <w:tcW w:w="1558" w:type="dxa"/>
+          </w:tcPr>
+          <w:p>
+            <w:pPr>
+              <w:jc w:val="both"/>
+              <w:rPr>
+                <w:sz w:val="28"/>
+                <w:szCs w:val="28"/>
+                <w:lang w:val="hu-HU"/>
+              </w:rPr>
+            </w:pPr>
+            <w:r>
+              <w:rPr>
+                <w:sz w:val="28"/>
+                <w:szCs w:val="28"/>
+                <w:lang w:val="hu-HU"/>
+              </w:rPr>
+              <w:t>Kovács</w:t>
+            </w:r>
+          </w:p>
+        </w:tc>
+        <w:tc>
+          <w:tcPr>
+            <w:tcW w:w="1558" w:type="dxa"/>
+          </w:tcPr>
+          <w:p>
+            <w:pPr>
+              <w:jc w:val="both"/>
+              <w:rPr>
+                <w:sz w:val="28"/>
+                <w:szCs w:val="28"/>
+                <w:lang w:val="hu-HU"/>
+              </w:rPr>
+            </w:pPr>
+            <w:r>
+              <w:rPr>
+                <w:noProof/>
+              </w:rPr>
+              <w:drawing>
+                <wp:inline distT="0" distB="0" distL="0" distR="0" wp14:anchorId="364ABD4C" wp14:editId="7CE287B1">
+                  <wp:extent cx="214745" cy="214745"/>
+                  <wp:effectExtent l="0" t="0" r="0" b="0"/>
+                  <wp:docPr id="1163611584" name="Picture 7"/>
+                  <wp:cNvGraphicFramePr>
+                    <a:graphicFrameLocks xmlns:a="http://schemas.openxmlformats.org/drawingml/2006/main" noChangeAspect="1"/>
+                  </wp:cNvGraphicFramePr>
+                  <a:graphic xmlns:a="http://schemas.openxmlformats.org/drawingml/2006/main">
+                    <a:graphicData uri="http://schemas.openxmlformats.org/drawingml/2006/picture">
+                      <pic:pic xmlns:pic="http://schemas.openxmlformats.org/drawingml/2006/picture">
+                        <pic:nvPicPr>
+                          <pic:cNvPr id="0" name="Picture 8"/>
+                          <pic:cNvPicPr>
+                            <a:picLocks noChangeAspect="1" noChangeArrowheads="1"/>
+                          </pic:cNvPicPr>
+                        </pic:nvPicPr>
+                        <pic:blipFill>
+                          <a:blip r:embed="rId13">
+                            <a:extLst>
+                              <a:ext uri="{28A0092B-C50C-407E-A947-70E740481C1C}">
+                                <a14:useLocalDpi xmlns:a14="http://schemas.microsoft.com/office/drawing/2010/main" val="0"/>
+                              </a:ext>
+                            </a:extLst>
+                          </a:blip>
+                          <a:srcRect/>
+                          <a:stretch>
+                            <a:fillRect/>
+                          </a:stretch>
+                        </pic:blipFill>
+                        <pic:spPr bwMode="auto">
+                          <a:xfrm>
+                            <a:off x="0" y="0"/>
+                            <a:ext cx="218522" cy="218522"/>
+                          </a:xfrm>
+                          <a:prstGeom prst="rect">
+                            <a:avLst/>
+                          </a:prstGeom>
+                          <a:noFill/>
+                          <a:ln>
+                            <a:noFill/>
+                          </a:ln>
+                        </pic:spPr>
+                      </pic:pic>
+                    </a:graphicData>
+                  </a:graphic>
+                </wp:inline>
+              </w:drawing>
+            </w:r>
+          </w:p>
+        </w:tc>
+        <w:tc>
+          <w:tcPr>
+            <w:tcW w:w="1558" w:type="dxa"/>
+          </w:tcPr>
+          <w:p>
+            <w:pPr>
+              <w:jc w:val="both"/>
+              <w:rPr>
+                <w:sz w:val="28"/>
+                <w:szCs w:val="28"/>
+                <w:lang w:val="hu-HU"/>
+              </w:rPr>
+            </w:pPr>
+            <w:r>
+              <w:rPr>
+                <w:sz w:val="28"/>
+                <w:szCs w:val="28"/>
+                <w:lang w:val="hu-HU"/>
+              </w:rPr>
+              <w:t>200</w:t>
+            </w:r>
+          </w:p>
+        </w:tc>
+        <w:tc>
+          <w:tcPr>
+            <w:tcW w:w="1558" w:type="dxa"/>
+          </w:tcPr>
+          <w:p>
+            <w:pPr>
+              <w:jc w:val="both"/>
+              <w:rPr>
+                <w:sz w:val="28"/>
+                <w:szCs w:val="28"/>
+                <w:lang w:val="hu-HU"/>
+              </w:rPr>
+            </w:pPr>
+            <w:r>
+              <w:rPr>
+                <w:sz w:val="28"/>
+                <w:szCs w:val="28"/>
+                <w:lang w:val="hu-HU"/>
+              </w:rPr>
+              <w:t>100</w:t>
+            </w:r>
+          </w:p>
+        </w:tc>
+        <w:tc>
+          <w:tcPr>
+            <w:tcW w:w="1559" w:type="dxa"/>
+          </w:tcPr>
+          <w:p>
+            <w:pPr>
+              <w:jc w:val="both"/>
+              <w:rPr>
+                <w:sz w:val="28"/>
+                <w:szCs w:val="28"/>
+                <w:lang w:val="hu-HU"/>
+              </w:rPr>
+            </w:pPr>
+            <w:r>
+              <w:rPr>
+                <w:sz w:val="28"/>
+                <w:szCs w:val="28"/>
+                <w:lang w:val="hu-HU"/>
+              </w:rPr>
+              <w:t>0</w:t>
+            </w:r>
+          </w:p>
+        </w:tc>
+        <w:tc>
+          <w:tcPr>
+            <w:tcW w:w="1559" w:type="dxa"/>
+          </w:tcPr>
+          <w:p>
+            <w:pPr>
+              <w:jc w:val="both"/>
+              <w:rPr>
+                <w:sz w:val="28"/>
+                <w:szCs w:val="28"/>
+                <w:lang w:val="hu-HU"/>
+              </w:rPr>
+            </w:pPr>
+            <w:r>
+              <w:rPr>
+                <w:sz w:val="28"/>
+                <w:szCs w:val="28"/>
+                <w:lang w:val="hu-HU"/>
+              </w:rPr>
+              <w:t>∞</w:t>
+            </w:r>
+          </w:p>
+        </w:tc>
+      </w:tr>
+    </w:tbl>
+    <w:p>
+      <w:pPr>
+        <w:jc w:val="both"/>
+        <w:rPr>
+          <w:sz w:val="28"/>
+          <w:szCs w:val="28"/>
+          <w:lang w:val="hu-HU"/>
+        </w:rPr>
+      </w:pPr>
+    </w:p>
+    <w:p>
+      <w:pPr>
+        <w:jc w:val="both"/>
+        <w:rPr>
+          <w:sz w:val="32"/>
+          <w:szCs w:val="32"/>
+          <w:lang w:val="hu-HU"/>
+        </w:rPr>
+      </w:pPr>
+      <w:r>
+        <w:rPr>
+          <w:sz w:val="32"/>
+          <w:szCs w:val="32"/>
+          <w:lang w:val="hu-HU"/>
+        </w:rPr>
+        <w:t>Csatlakoztatás:</w:t>
+      </w:r>
+    </w:p>
+    <w:p>
+      <w:pPr>
+        <w:jc w:val="both"/>
+        <w:rPr>
+          <w:sz w:val="28"/>
+          <w:szCs w:val="28"/>
+          <w:lang w:val="hu-HU"/>
+        </w:rPr>
+      </w:pPr>
+      <w:r>
+        <w:rPr>
+          <w:sz w:val="28"/>
+          <w:szCs w:val="28"/>
+          <w:lang w:val="hu-HU"/>
+        </w:rPr>
+        <w:t>Egy épület csak akkor fog termelni, ha vagy szomszédos a központtal vagy utakkal csatlakoztatva van a központtal, az alábbi képen a zölddel jelölt építmények aktívak, a pirossal jelöltek pedig nem.</w:t>
+      </w:r>
+    </w:p>
+    <w:p>
+      <w:pPr>
+        <w:jc w:val="both"/>
+        <w:rPr>
+          <w:sz w:val="28"/>
+          <w:szCs w:val="28"/>
+          <w:lang w:val="hu-HU"/>
+        </w:rPr>
+      </w:pPr>
+      <w:r>
+        <w:rPr>
+          <w:sz w:val="28"/>
+          <w:szCs w:val="28"/>
+          <w:lang w:val="hu-HU"/>
+        </w:rPr>
+        <w:drawing>
+          <wp:inline distT="0" distB="0" distL="0" distR="0" wp14:anchorId="2ABE3E29" wp14:editId="7D29507A">
+            <wp:extent cx="2730402" cy="2490893"/>
+            <wp:effectExtent l="0" t="0" r="0" b="5080"/>
+            <wp:docPr id="1285218377" name="Picture 1"/>
+            <wp:cNvGraphicFramePr>
+              <a:graphicFrameLocks xmlns:a="http://schemas.openxmlformats.org/drawingml/2006/main" noChangeAspect="1"/>
+            </wp:cNvGraphicFramePr>
+            <a:graphic xmlns:a="http://schemas.openxmlformats.org/drawingml/2006/main">
+              <a:graphicData uri="http://schemas.openxmlformats.org/drawingml/2006/picture">
+                <pic:pic xmlns:pic="http://schemas.openxmlformats.org/drawingml/2006/picture">
+                  <pic:nvPicPr>
+                    <pic:cNvPr id="1285218377" name=""/>
+                    <pic:cNvPicPr/>
+                  </pic:nvPicPr>
+                  <pic:blipFill>
+                    <a:blip r:embed="rId14"/>
+                    <a:stretch>
+                      <a:fillRect/>
+                    </a:stretch>
+                  </pic:blipFill>
+                  <pic:spPr>
+                    <a:xfrm>
+                      <a:off x="0" y="0"/>
+                      <a:ext cx="2734458" cy="2494593"/>
+                    </a:xfrm>
+                    <a:prstGeom prst="rect">
+                      <a:avLst/>
+                    </a:prstGeom>
+                  </pic:spPr>
+                </pic:pic>
+              </a:graphicData>
+            </a:graphic>
+          </wp:inline>
+        </w:drawing>
+      </w:r>
+    </w:p>
+    <w:p>
+      <w:pPr>
+        <w:jc w:val="both"/>
+        <w:rPr>
+          <w:sz w:val="32"/>
+          <w:szCs w:val="32"/>
+          <w:lang w:val="hu-HU"/>
+        </w:rPr>
+      </w:pPr>
+      <w:r>
+        <w:rPr>
+          <w:sz w:val="32"/>
+          <w:szCs w:val="32"/>
+          <w:lang w:val="hu-HU"/>
+        </w:rPr>
+        <w:lastRenderedPageBreak/>
+        <w:t>Pálya mentése és betöltése</w:t>
+      </w:r>
+      <w:r>
+        <w:rPr>
+          <w:sz w:val="32"/>
+          <w:szCs w:val="32"/>
+          <w:lang w:val="hu-HU"/>
+        </w:rPr>
+        <w:t>:</w:t>
+      </w:r>
+    </w:p>
+    <w:p>
+      <w:pPr>
+        <w:jc w:val="both"/>
+        <w:rPr>
+          <w:sz w:val="28"/>
+          <w:szCs w:val="28"/>
+          <w:lang w:val="hu-HU"/>
+        </w:rPr>
+      </w:pPr>
+      <w:r>
+        <w:rPr>
+          <w:sz w:val="28"/>
+          <w:szCs w:val="28"/>
+          <w:lang w:val="hu-HU"/>
+        </w:rPr>
+        <w:t>A</w:t>
+      </w:r>
+      <w:r>
+        <w:rPr>
+          <w:sz w:val="28"/>
+          <w:szCs w:val="28"/>
+          <w:lang w:val="hu-HU"/>
+        </w:rPr>
+        <w:t xml:space="preserve">z alsó sávban </w:t>
+      </w:r>
+      <w:r>
+        <w:rPr>
+          <w:sz w:val="28"/>
+          <w:szCs w:val="28"/>
+          <w:lang w:val="hu-HU"/>
+        </w:rPr>
+        <w:t>található egy Save Map</w:t>
+      </w:r>
+      <w:r>
+        <w:rPr>
+          <w:sz w:val="28"/>
+          <w:szCs w:val="28"/>
+          <w:lang w:val="hu-HU"/>
+        </w:rPr>
+        <w:t xml:space="preserve"> </w:t>
+      </w:r>
+      <w:r>
+        <w:rPr>
+          <w:sz w:val="28"/>
+          <w:szCs w:val="28"/>
+          <w:lang w:val="hu-HU"/>
+        </w:rPr>
+        <w:t>gomb, egy Load map gomb, illetve a köztük elhelyezkedő szöveg mező. A szöveg mezőbe írható be egy a programmal egy mappában lé</w:t>
+      </w:r>
+      <w:r>
+        <w:rPr>
+          <w:sz w:val="28"/>
+          <w:szCs w:val="28"/>
+          <w:lang w:val="hu-HU"/>
+        </w:rPr>
+        <w:t>v</w:t>
+      </w:r>
+      <w:r>
+        <w:rPr>
+          <w:sz w:val="28"/>
+          <w:szCs w:val="28"/>
+          <w:lang w:val="hu-HU"/>
+        </w:rPr>
+        <w:t>ő fájl neve</w:t>
+      </w:r>
+      <w:r>
+        <w:rPr>
+          <w:sz w:val="28"/>
+          <w:szCs w:val="28"/>
+          <w:lang w:val="hu-HU"/>
+        </w:rPr>
+        <w:t xml:space="preserve">. </w:t>
+      </w:r>
+      <w:r>
+        <w:rPr>
+          <w:sz w:val="28"/>
+          <w:szCs w:val="28"/>
+          <w:lang w:val="hu-HU"/>
+        </w:rPr>
+        <w:t xml:space="preserve"> </w:t>
+      </w:r>
+      <w:r>
+        <w:rPr>
+          <w:sz w:val="28"/>
+          <w:szCs w:val="28"/>
+          <w:lang w:val="hu-HU"/>
+        </w:rPr>
+        <w:t>A Save Map gomb ebbe a fájlba beleírja a jelenlegi pályát, a benne lévő épületekkel és a játékos nyersanyagaival együtt. A Load Map, a megadott f</w:t>
+      </w:r>
+      <w:r>
+        <w:rPr>
+          <w:sz w:val="28"/>
+          <w:szCs w:val="28"/>
+          <w:lang w:val="hu-HU"/>
+        </w:rPr>
+        <w:t>áj</w:t>
+      </w:r>
+      <w:r>
+        <w:rPr>
+          <w:sz w:val="28"/>
+          <w:szCs w:val="28"/>
+          <w:lang w:val="hu-HU"/>
+        </w:rPr>
+        <w:t>l</w:t>
+      </w:r>
+      <w:r>
+        <w:rPr>
+          <w:sz w:val="28"/>
+          <w:szCs w:val="28"/>
+          <w:lang w:val="hu-HU"/>
+        </w:rPr>
+        <w:t>ból megpróbálja betölteni a pályát, a főmenühöz hasonló</w:t>
+      </w:r>
+      <w:r>
+        <w:rPr>
+          <w:sz w:val="28"/>
+          <w:szCs w:val="28"/>
+          <w:lang w:val="hu-HU"/>
+        </w:rPr>
+        <w:t xml:space="preserve"> működéssel</w:t>
+      </w:r>
+      <w:r>
+        <w:rPr>
+          <w:sz w:val="28"/>
+          <w:szCs w:val="28"/>
+          <w:lang w:val="hu-HU"/>
+        </w:rPr>
+        <w:t>.</w:t>
+      </w:r>
+      <w:r>
+        <w:rPr>
+          <w:sz w:val="28"/>
+          <w:szCs w:val="28"/>
+          <w:lang w:val="hu-HU"/>
+        </w:rPr>
+        <w:t xml:space="preserve"> A fájl egy JSON típusú fájl lesz, tehát manuálisan is szerkeszthető illetve megtekinthető.</w:t>
+      </w:r>
+    </w:p>
+    <w:p>
+      <w:pPr>
+        <w:jc w:val="both"/>
+        <w:rPr>
+          <w:sz w:val="28"/>
+          <w:szCs w:val="28"/>
+          <w:lang w:val="hu-HU"/>
+        </w:rPr>
+      </w:pPr>
+    </w:p>
+    <w:p>
+      <w:pPr>
+        <w:jc w:val="both"/>
+        <w:rPr>
+          <w:sz w:val="32"/>
+          <w:szCs w:val="32"/>
+          <w:lang w:val="hu-HU"/>
+        </w:rPr>
+      </w:pPr>
+      <w:r>
+        <w:rPr>
+          <w:sz w:val="32"/>
+          <w:szCs w:val="32"/>
+          <w:lang w:val="hu-HU"/>
+        </w:rPr>
+        <w:t>Kilépés:</w:t>
+      </w:r>
+    </w:p>
+    <w:p>
+      <w:pPr>
+        <w:jc w:val="both"/>
+        <w:rPr>
+          <w:sz w:val="28"/>
+          <w:szCs w:val="28"/>
+          <w:lang w:val="hu-HU"/>
+        </w:rPr>
+      </w:pPr>
+      <w:r>
+        <w:rPr>
+          <w:sz w:val="28"/>
+          <w:szCs w:val="28"/>
+          <w:lang w:val="hu-HU"/>
+        </w:rPr>
+        <w:t>Az alsó sávban található a Quit gomb, ezzel lehet kilépni a programból.</w:t>
+      </w:r>
+    </w:p>
+    <w:p>
+      <w:pPr>
+        <w:jc w:val="both"/>
+        <w:rPr>
+          <w:sz w:val="28"/>
+          <w:szCs w:val="28"/>
           <w:lang w:val="hu-HU"/>
         </w:rPr>
       </w:pPr>
@@ -676,7 +3068,6 @@
   <w:style w:type="character" w:default="1" w:styleId="DefaultParagraphFont">
     <w:name w:val="Default Paragraph Font"/>
     <w:uiPriority w:val="1"/>
-    <w:semiHidden/>
     <w:unhideWhenUsed/>
   </w:style>
   <w:style w:type="table" w:default="1" w:styleId="TableNormal">
@@ -990,6 +3381,44 @@
       <w:spacing w:val="5"/>
     </w:rPr>
   </w:style>
+  <w:style w:type="paragraph" w:styleId="Caption">
+    <w:name w:val="caption"/>
+    <w:basedOn w:val="Normal"/>
+    <w:next w:val="Normal"/>
+    <w:uiPriority w:val="35"/>
+    <w:unhideWhenUsed/>
+    <w:qFormat/>
+    <w:rsid w:val="002F124C"/>
+    <w:pPr>
+      <w:spacing w:after="200" w:line="240" w:lineRule="auto"/>
+    </w:pPr>
+    <w:rPr>
+      <w:i/>
+      <w:iCs/>
+      <w:color w:val="0E2841" w:themeColor="text2"/>
+      <w:sz w:val="18"/>
+      <w:szCs w:val="18"/>
+    </w:rPr>
+  </w:style>
+  <w:style w:type="table" w:styleId="TableGrid">
+    <w:name w:val="Table Grid"/>
+    <w:basedOn w:val="TableNormal"/>
+    <w:uiPriority w:val="39"/>
+    <w:rsid w:val="009A0983"/>
+    <w:pPr>
+      <w:spacing w:after="0" w:line="240" w:lineRule="auto"/>
+    </w:pPr>
+    <w:tblPr>
+      <w:tblBorders>
+        <w:top w:val="single" w:sz="4" w:space="0" w:color="auto"/>
+        <w:left w:val="single" w:sz="4" w:space="0" w:color="auto"/>
+        <w:bottom w:val="single" w:sz="4" w:space="0" w:color="auto"/>
+        <w:right w:val="single" w:sz="4" w:space="0" w:color="auto"/>
+        <w:insideH w:val="single" w:sz="4" w:space="0" w:color="auto"/>
+        <w:insideV w:val="single" w:sz="4" w:space="0" w:color="auto"/>
+      </w:tblBorders>
+    </w:tblPr>
+  </w:style>
 </w:styles>
 </file>
 
@@ -1286,4 +3715,16 @@
     </a:ext>
   </a:extLst>
 </a:theme>
+</file>
+
+<file path=customXml/item1.xml><?xml version="1.0" encoding="utf-8"?>
+<b:Sources xmlns:b="http://schemas.openxmlformats.org/officeDocument/2006/bibliography" xmlns="http://schemas.openxmlformats.org/officeDocument/2006/bibliography" SelectedStyle="\APASixthEditionOfficeOnline.xsl" StyleName="APA" Version="6"/>
+</file>
+
+<file path=customXml/itemProps1.xml><?xml version="1.0" encoding="utf-8"?>
+<ds:datastoreItem xmlns:ds="http://schemas.openxmlformats.org/officeDocument/2006/customXml" ds:itemID="{AD3B2F61-66BD-4740-9308-A65D0A10E741}">
+  <ds:schemaRefs>
+    <ds:schemaRef ds:uri="http://schemas.openxmlformats.org/officeDocument/2006/bibliography"/>
+  </ds:schemaRefs>
+</ds:datastoreItem>
 </file>
</xml_diff>